<commit_message>
change structure of docx
</commit_message>
<xml_diff>
--- a/print/реферат.docx
+++ b/print/реферат.docx
@@ -95,7 +95,28 @@
           <w:rFonts w:eastAsia="Times New Roman"/>
           <w:lang w:val="ru-RU"/>
         </w:rPr>
-        <w:t xml:space="preserve"> Програмное средство хранения и одновремнного редактирования заметок / Д.Л. Богомаз. – Минск : БГУИР, 20</w:t>
+        <w:t xml:space="preserve"> </w:t>
+      </w:r>
+      <w:r>
+        <w:rPr>
+          <w:rFonts w:eastAsia="Times New Roman"/>
+          <w:lang w:val="ru-RU"/>
+        </w:rPr>
+        <w:t>Программное средство для реализации менеджера заметок и задач с возможностью визуализации и структуризации материала</w:t>
+      </w:r>
+      <w:r>
+        <w:rPr>
+          <w:rFonts w:eastAsia="Times New Roman"/>
+          <w:lang w:val="ru-RU"/>
+        </w:rPr>
+        <w:t xml:space="preserve"> </w:t>
+      </w:r>
+      <w:r>
+        <w:rPr>
+          <w:rFonts w:eastAsia="Times New Roman"/>
+          <w:lang w:val="ru-RU"/>
+        </w:rPr>
+        <w:t>/ Д.Л. Богомаз. – Минск : БГУИР, 20</w:t>
       </w:r>
       <w:r>
         <w:rPr>
@@ -116,14 +137,14 @@
           <w:rFonts w:eastAsia="Times New Roman"/>
           <w:lang w:val="ru-RU"/>
         </w:rPr>
-        <w:t>. – 4</w:t>
-      </w:r>
-      <w:r>
-        <w:rPr>
-          <w:rFonts w:eastAsia="Times New Roman"/>
-          <w:lang w:val="ru-RU"/>
-        </w:rPr>
-        <w:t>7</w:t>
+        <w:t xml:space="preserve">. – </w:t>
+      </w:r>
+      <w:r>
+        <w:rPr>
+          <w:rFonts w:eastAsia="Times New Roman"/>
+          <w:lang w:val="ru-RU"/>
+        </w:rPr>
+        <w:t>52</w:t>
       </w:r>
       <w:r>
         <w:rPr>
@@ -154,14 +175,14 @@
           <w:rFonts w:eastAsia="Times New Roman"/>
           <w:lang w:val="ru-RU"/>
         </w:rPr>
-        <w:t>Пояснительная записка 4</w:t>
-      </w:r>
-      <w:r>
-        <w:rPr>
-          <w:rFonts w:eastAsia="Times New Roman"/>
-          <w:lang w:val="ru-RU"/>
-        </w:rPr>
-        <w:t>7</w:t>
+        <w:t xml:space="preserve">Пояснительная записка </w:t>
+      </w:r>
+      <w:r>
+        <w:rPr>
+          <w:rFonts w:eastAsia="Times New Roman"/>
+          <w:lang w:val="ru-RU"/>
+        </w:rPr>
+        <w:t>52</w:t>
       </w:r>
       <w:r>
         <w:rPr>
@@ -210,7 +231,7 @@
           <w:rFonts w:eastAsia="Times New Roman"/>
           <w:lang w:val="ru-RU"/>
         </w:rPr>
-        <w:t>2</w:t>
+        <w:t>3</w:t>
       </w:r>
       <w:r>
         <w:rPr>
@@ -243,7 +264,7 @@
           <w:caps/>
           <w:lang w:val="ru-RU"/>
         </w:rPr>
-        <w:t xml:space="preserve">Програмное средство хранения и одновремнного редактирования заметок </w:t>
+        <w:t>ПРОГРАММНОЕ СРЕДСТВО ДЛЯ РЕАЛИЗАЦИИ МЕНЕДЖЕРА ЗАМЕТОК И ЗАДАЧ С ВОЗМОЖНОСТЬЮ ВИЗУАЛИЗАЦИИ И СТРУКТУРИЗАЦИИ МАТЕРИАЛА</w:t>
       </w:r>
     </w:p>
     <w:p>

</xml_diff>